<commit_message>
CLAP_V1.2 - final documentation edit
</commit_message>
<xml_diff>
--- a/SE 4485.001 - Documents/group 1-Final Project Report.docx
+++ b/SE 4485.001 - Documents/group 1-Final Project Report.docx
@@ -6212,7 +6212,7 @@
           <w:szCs w:val="24"/>
           <w:lang w:val="en"/>
         </w:rPr>
-        <w:t xml:space="preserve">Table </w:t>
+        <w:t>Table 7.1 – CLAP – Configuration Management</w:t>
       </w:r>
       <w:r>
         <w:rPr>
@@ -6220,7 +6220,7 @@
           <w:szCs w:val="24"/>
           <w:lang w:val="en"/>
         </w:rPr>
-        <w:t>7</w:t>
+        <w:tab/>
       </w:r>
       <w:r>
         <w:rPr>
@@ -6228,7 +6228,7 @@
           <w:szCs w:val="24"/>
           <w:lang w:val="en"/>
         </w:rPr>
-        <w:t>.</w:t>
+        <w:tab/>
       </w:r>
       <w:r>
         <w:rPr>
@@ -6236,7 +6236,7 @@
           <w:szCs w:val="24"/>
           <w:lang w:val="en"/>
         </w:rPr>
-        <w:t>1</w:t>
+        <w:tab/>
       </w:r>
       <w:r>
         <w:rPr>
@@ -6244,7 +6244,7 @@
           <w:szCs w:val="24"/>
           <w:lang w:val="en"/>
         </w:rPr>
-        <w:t xml:space="preserve"> – CLAP – Configuration Management</w:t>
+        <w:tab/>
       </w:r>
       <w:r>
         <w:rPr>
@@ -6253,47 +6253,7 @@
           <w:lang w:val="en"/>
         </w:rPr>
         <w:tab/>
-      </w:r>
-      <w:r>
-        <w:rPr>
-          <w:sz w:val="24"/>
-          <w:szCs w:val="24"/>
-          <w:lang w:val="en"/>
-        </w:rPr>
-        <w:tab/>
-      </w:r>
-      <w:r>
-        <w:rPr>
-          <w:sz w:val="24"/>
-          <w:szCs w:val="24"/>
-          <w:lang w:val="en"/>
-        </w:rPr>
-        <w:tab/>
-      </w:r>
-      <w:r>
-        <w:rPr>
-          <w:sz w:val="24"/>
-          <w:szCs w:val="24"/>
-          <w:lang w:val="en"/>
-        </w:rPr>
-        <w:tab/>
-      </w:r>
-      <w:r>
-        <w:rPr>
-          <w:sz w:val="24"/>
-          <w:szCs w:val="24"/>
-          <w:lang w:val="en"/>
-        </w:rPr>
-        <w:tab/>
-        <w:t xml:space="preserve">           5</w:t>
-      </w:r>
-      <w:r>
-        <w:rPr>
-          <w:sz w:val="24"/>
-          <w:szCs w:val="24"/>
-          <w:lang w:val="en"/>
-        </w:rPr>
-        <w:t>5</w:t>
+        <w:t xml:space="preserve">           55</w:t>
       </w:r>
     </w:p>
     <w:p>
@@ -6313,7 +6273,7 @@
           <w:szCs w:val="24"/>
           <w:lang w:val="en"/>
         </w:rPr>
-        <w:t xml:space="preserve">Table </w:t>
+        <w:t>Table 7.2 – CLAP – Difference Link</w:t>
       </w:r>
       <w:r>
         <w:rPr>
@@ -6321,7 +6281,7 @@
           <w:szCs w:val="24"/>
           <w:lang w:val="en"/>
         </w:rPr>
-        <w:t>7</w:t>
+        <w:tab/>
       </w:r>
       <w:r>
         <w:rPr>
@@ -6329,7 +6289,7 @@
           <w:szCs w:val="24"/>
           <w:lang w:val="en"/>
         </w:rPr>
-        <w:t>.</w:t>
+        <w:tab/>
       </w:r>
       <w:r>
         <w:rPr>
@@ -6337,7 +6297,7 @@
           <w:szCs w:val="24"/>
           <w:lang w:val="en"/>
         </w:rPr>
-        <w:t>2</w:t>
+        <w:tab/>
       </w:r>
       <w:r>
         <w:rPr>
@@ -6345,7 +6305,7 @@
           <w:szCs w:val="24"/>
           <w:lang w:val="en"/>
         </w:rPr>
-        <w:t xml:space="preserve"> – CLAP – Difference Link</w:t>
+        <w:tab/>
       </w:r>
       <w:r>
         <w:rPr>
@@ -6362,47 +6322,7 @@
           <w:lang w:val="en"/>
         </w:rPr>
         <w:tab/>
-      </w:r>
-      <w:r>
-        <w:rPr>
-          <w:sz w:val="24"/>
-          <w:szCs w:val="24"/>
-          <w:lang w:val="en"/>
-        </w:rPr>
-        <w:tab/>
-      </w:r>
-      <w:r>
-        <w:rPr>
-          <w:sz w:val="24"/>
-          <w:szCs w:val="24"/>
-          <w:lang w:val="en"/>
-        </w:rPr>
-        <w:tab/>
-      </w:r>
-      <w:r>
-        <w:rPr>
-          <w:sz w:val="24"/>
-          <w:szCs w:val="24"/>
-          <w:lang w:val="en"/>
-        </w:rPr>
-        <w:tab/>
-      </w:r>
-      <w:r>
-        <w:rPr>
-          <w:sz w:val="24"/>
-          <w:szCs w:val="24"/>
-          <w:lang w:val="en"/>
-        </w:rPr>
-        <w:tab/>
-        <w:t xml:space="preserve">           5</w:t>
-      </w:r>
-      <w:r>
-        <w:rPr>
-          <w:sz w:val="24"/>
-          <w:szCs w:val="24"/>
-          <w:lang w:val="en"/>
-        </w:rPr>
-        <w:t>5</w:t>
+        <w:t xml:space="preserve">           55</w:t>
       </w:r>
     </w:p>
     <w:p>
@@ -8515,12 +8435,14 @@
         <w:rPr>
           <w:sz w:val="24"/>
           <w:szCs w:val="24"/>
-        </w:rPr>
-      </w:pPr>
-      <w:r>
-        <w:rPr>
-          <w:sz w:val="24"/>
-          <w:szCs w:val="24"/>
+          <w:u w:val="single"/>
+        </w:rPr>
+      </w:pPr>
+      <w:r>
+        <w:rPr>
+          <w:sz w:val="24"/>
+          <w:szCs w:val="24"/>
+          <w:u w:val="single"/>
         </w:rPr>
         <w:t>Team Members and Roles:</w:t>
       </w:r>
@@ -10153,7 +10075,28 @@
           <w:sz w:val="24"/>
           <w:szCs w:val="24"/>
         </w:rPr>
-        <w:t xml:space="preserve">Development uses a manageable technical environment intended for ease of testing and deployment. Software resources include: </w:t>
+        <w:t xml:space="preserve">Development uses a manageable technical environment intended for ease of testing and deployment. </w:t>
+      </w:r>
+    </w:p>
+    <w:p>
+      <w:pPr>
+        <w:pStyle w:val="BodyText"/>
+        <w:spacing w:line="276" w:lineRule="auto"/>
+        <w:ind w:left="0" w:right="20" w:firstLine="0"/>
+        <w:jc w:val="both"/>
+        <w:rPr>
+          <w:sz w:val="24"/>
+          <w:szCs w:val="24"/>
+          <w:u w:val="single"/>
+        </w:rPr>
+      </w:pPr>
+      <w:r>
+        <w:rPr>
+          <w:sz w:val="24"/>
+          <w:szCs w:val="24"/>
+          <w:u w:val="single"/>
+        </w:rPr>
+        <w:t xml:space="preserve">Software resources include: </w:t>
       </w:r>
     </w:p>
     <w:p>
@@ -10428,6 +10371,78 @@
         </w:rPr>
         <w:t xml:space="preserve"> for configuration management</w:t>
       </w:r>
+    </w:p>
+    <w:p>
+      <w:pPr>
+        <w:pStyle w:val="BodyText"/>
+        <w:spacing w:line="276" w:lineRule="auto"/>
+        <w:ind w:left="0" w:right="20" w:firstLine="0"/>
+        <w:jc w:val="both"/>
+        <w:rPr>
+          <w:sz w:val="24"/>
+          <w:szCs w:val="24"/>
+          <w:u w:val="single"/>
+        </w:rPr>
+      </w:pPr>
+      <w:r>
+        <w:rPr>
+          <w:sz w:val="24"/>
+          <w:szCs w:val="24"/>
+          <w:u w:val="single"/>
+        </w:rPr>
+        <w:t>Hardware</w:t>
+      </w:r>
+      <w:r>
+        <w:rPr>
+          <w:sz w:val="24"/>
+          <w:szCs w:val="24"/>
+          <w:u w:val="single"/>
+        </w:rPr>
+        <w:t xml:space="preserve"> resources include: </w:t>
+      </w:r>
+    </w:p>
+    <w:p>
+      <w:pPr>
+        <w:pStyle w:val="BodyText"/>
+        <w:numPr>
+          <w:ilvl w:val="0"/>
+          <w:numId w:val="101"/>
+        </w:numPr>
+        <w:spacing w:line="276" w:lineRule="auto"/>
+        <w:ind w:right="20"/>
+        <w:jc w:val="both"/>
+        <w:rPr>
+          <w:sz w:val="24"/>
+          <w:szCs w:val="24"/>
+        </w:rPr>
+      </w:pPr>
+      <w:r>
+        <w:rPr>
+          <w:sz w:val="24"/>
+          <w:szCs w:val="24"/>
+          <w:u w:val="single"/>
+        </w:rPr>
+        <w:t>Student Laptop:</w:t>
+      </w:r>
+      <w:r>
+        <w:rPr>
+          <w:sz w:val="24"/>
+          <w:szCs w:val="24"/>
+        </w:rPr>
+        <w:t xml:space="preserve"> Used for development, testing, and deployment activities.</w:t>
+      </w:r>
+    </w:p>
+    <w:p>
+      <w:pPr>
+        <w:pStyle w:val="BodyText"/>
+        <w:spacing w:line="276" w:lineRule="auto"/>
+        <w:ind w:left="0" w:right="20" w:firstLine="0"/>
+        <w:jc w:val="both"/>
+        <w:rPr>
+          <w:sz w:val="24"/>
+          <w:szCs w:val="24"/>
+        </w:rPr>
+      </w:pPr>
     </w:p>
     <w:p>
       <w:pPr>
@@ -11120,6 +11135,7 @@
                 <w:sz w:val="24"/>
                 <w:szCs w:val="24"/>
               </w:rPr>
+              <w:lastRenderedPageBreak/>
               <w:t>Requirements Documentation</w:t>
             </w:r>
           </w:p>
@@ -11266,7 +11282,6 @@
                 <w:sz w:val="24"/>
                 <w:szCs w:val="24"/>
               </w:rPr>
-              <w:lastRenderedPageBreak/>
               <w:t>Architecture Documentation</w:t>
             </w:r>
           </w:p>
@@ -12109,30 +12124,11 @@
     </w:p>
     <w:p>
       <w:pPr>
-        <w:pStyle w:val="BodyText"/>
-        <w:spacing w:line="276" w:lineRule="auto"/>
-        <w:ind w:left="0" w:right="20" w:firstLine="0"/>
-        <w:jc w:val="both"/>
-        <w:rPr>
-          <w:sz w:val="24"/>
-          <w:szCs w:val="24"/>
-        </w:rPr>
-      </w:pPr>
-    </w:p>
-    <w:p>
-      <w:pPr>
-        <w:rPr>
-          <w:sz w:val="24"/>
-          <w:szCs w:val="24"/>
-        </w:rPr>
-      </w:pPr>
-      <w:r>
-        <w:rPr>
-          <w:sz w:val="24"/>
-          <w:szCs w:val="24"/>
-        </w:rPr>
-        <w:br w:type="page"/>
-      </w:r>
+        <w:rPr>
+          <w:sz w:val="24"/>
+          <w:szCs w:val="24"/>
+        </w:rPr>
+      </w:pPr>
     </w:p>
     <w:p>
       <w:pPr>
@@ -12373,7 +12369,7 @@
       </w:tblPr>
       <w:tblGrid>
         <w:gridCol w:w="1190"/>
-        <w:gridCol w:w="1190"/>
+        <w:gridCol w:w="1310"/>
         <w:gridCol w:w="1203"/>
         <w:gridCol w:w="1203"/>
         <w:gridCol w:w="1483"/>
@@ -13371,7 +13367,7 @@
                 <w:sz w:val="24"/>
                 <w:szCs w:val="24"/>
               </w:rPr>
-              <w:t>4</w:t>
+              <w:t>5</w:t>
             </w:r>
           </w:p>
         </w:tc>
@@ -13395,7 +13391,31 @@
                 <w:sz w:val="24"/>
                 <w:szCs w:val="24"/>
               </w:rPr>
-              <w:t>9/16/2025</w:t>
+              <w:t>12</w:t>
+            </w:r>
+            <w:r>
+              <w:rPr>
+                <w:bCs/>
+                <w:sz w:val="24"/>
+                <w:szCs w:val="24"/>
+              </w:rPr>
+              <w:t>/</w:t>
+            </w:r>
+            <w:r>
+              <w:rPr>
+                <w:bCs/>
+                <w:sz w:val="24"/>
+                <w:szCs w:val="24"/>
+              </w:rPr>
+              <w:t>05</w:t>
+            </w:r>
+            <w:r>
+              <w:rPr>
+                <w:bCs/>
+                <w:sz w:val="24"/>
+                <w:szCs w:val="24"/>
+              </w:rPr>
+              <w:t>/2025</w:t>
             </w:r>
           </w:p>
         </w:tc>
@@ -13485,23 +13505,29 @@
                 <w:szCs w:val="24"/>
               </w:rPr>
             </w:pPr>
-            <w:proofErr w:type="gramStart"/>
-            <w:r>
-              <w:rPr>
-                <w:bCs/>
-                <w:sz w:val="24"/>
-                <w:szCs w:val="24"/>
-              </w:rPr>
-              <w:t>Made revisions to</w:t>
-            </w:r>
-            <w:proofErr w:type="gramEnd"/>
-            <w:r>
-              <w:rPr>
-                <w:bCs/>
-                <w:sz w:val="24"/>
-                <w:szCs w:val="24"/>
-              </w:rPr>
-              <w:t xml:space="preserve"> all sections.</w:t>
+            <w:r>
+              <w:rPr>
+                <w:bCs/>
+                <w:sz w:val="24"/>
+                <w:szCs w:val="24"/>
+              </w:rPr>
+              <w:t xml:space="preserve">Made </w:t>
+            </w:r>
+            <w:r>
+              <w:rPr>
+                <w:bCs/>
+                <w:sz w:val="24"/>
+                <w:szCs w:val="24"/>
+              </w:rPr>
+              <w:t xml:space="preserve">final </w:t>
+            </w:r>
+            <w:r>
+              <w:rPr>
+                <w:bCs/>
+                <w:sz w:val="24"/>
+                <w:szCs w:val="24"/>
+              </w:rPr>
+              <w:t>revisions to all sections.</w:t>
             </w:r>
           </w:p>
         </w:tc>
@@ -13525,7 +13551,7 @@
                 <w:sz w:val="24"/>
                 <w:szCs w:val="24"/>
               </w:rPr>
-              <w:t>All team members</w:t>
+              <w:t>N/A</w:t>
             </w:r>
           </w:p>
         </w:tc>
@@ -15369,17 +15395,15 @@
           <w:sz w:val="24"/>
           <w:szCs w:val="24"/>
         </w:rPr>
-        <w:t xml:space="preserve"> historical AQI </w:t>
-      </w:r>
-      <w:proofErr w:type="gramStart"/>
-      <w:r>
-        <w:rPr>
-          <w:sz w:val="24"/>
-          <w:szCs w:val="24"/>
-        </w:rPr>
-        <w:t>trend</w:t>
-      </w:r>
-      <w:proofErr w:type="gramEnd"/>
+        <w:t xml:space="preserve"> historical AQI trend</w:t>
+      </w:r>
+      <w:r>
+        <w:rPr>
+          <w:sz w:val="24"/>
+          <w:szCs w:val="24"/>
+        </w:rPr>
+        <w:t>,</w:t>
+      </w:r>
       <w:r>
         <w:rPr>
           <w:sz w:val="24"/>
@@ -19779,7 +19803,7 @@
         </w:trPr>
         <w:tc>
           <w:tcPr>
-            <w:tcW w:w="1170" w:type="dxa"/>
+            <w:tcW w:w="1120" w:type="dxa"/>
             <w:vAlign w:val="center"/>
           </w:tcPr>
           <w:p>
@@ -19804,7 +19828,7 @@
         </w:tc>
         <w:tc>
           <w:tcPr>
-            <w:tcW w:w="1186" w:type="dxa"/>
+            <w:tcW w:w="1178" w:type="dxa"/>
             <w:vAlign w:val="center"/>
           </w:tcPr>
           <w:p>
@@ -19854,7 +19878,7 @@
         </w:tc>
         <w:tc>
           <w:tcPr>
-            <w:tcW w:w="1202" w:type="dxa"/>
+            <w:tcW w:w="1200" w:type="dxa"/>
             <w:vAlign w:val="center"/>
           </w:tcPr>
           <w:p>
@@ -19904,7 +19928,7 @@
         </w:tc>
         <w:tc>
           <w:tcPr>
-            <w:tcW w:w="1550" w:type="dxa"/>
+            <w:tcW w:w="1610" w:type="dxa"/>
             <w:vAlign w:val="center"/>
           </w:tcPr>
           <w:p>
@@ -19959,7 +19983,7 @@
         </w:trPr>
         <w:tc>
           <w:tcPr>
-            <w:tcW w:w="1170" w:type="dxa"/>
+            <w:tcW w:w="1120" w:type="dxa"/>
             <w:vAlign w:val="center"/>
           </w:tcPr>
           <w:p>
@@ -19983,7 +20007,7 @@
         </w:tc>
         <w:tc>
           <w:tcPr>
-            <w:tcW w:w="1186" w:type="dxa"/>
+            <w:tcW w:w="1178" w:type="dxa"/>
             <w:vAlign w:val="center"/>
           </w:tcPr>
           <w:p>
@@ -20047,7 +20071,7 @@
         </w:tc>
         <w:tc>
           <w:tcPr>
-            <w:tcW w:w="1202" w:type="dxa"/>
+            <w:tcW w:w="1200" w:type="dxa"/>
             <w:vAlign w:val="center"/>
           </w:tcPr>
           <w:p>
@@ -20111,7 +20135,7 @@
         </w:tc>
         <w:tc>
           <w:tcPr>
-            <w:tcW w:w="1550" w:type="dxa"/>
+            <w:tcW w:w="1610" w:type="dxa"/>
             <w:vAlign w:val="center"/>
           </w:tcPr>
           <w:p>
@@ -20164,7 +20188,7 @@
         </w:trPr>
         <w:tc>
           <w:tcPr>
-            <w:tcW w:w="1170" w:type="dxa"/>
+            <w:tcW w:w="1120" w:type="dxa"/>
             <w:vAlign w:val="center"/>
           </w:tcPr>
           <w:p>
@@ -20188,7 +20212,7 @@
         </w:tc>
         <w:tc>
           <w:tcPr>
-            <w:tcW w:w="1186" w:type="dxa"/>
+            <w:tcW w:w="1178" w:type="dxa"/>
             <w:vAlign w:val="center"/>
           </w:tcPr>
           <w:p>
@@ -20268,7 +20292,7 @@
         </w:tc>
         <w:tc>
           <w:tcPr>
-            <w:tcW w:w="1202" w:type="dxa"/>
+            <w:tcW w:w="1200" w:type="dxa"/>
             <w:vAlign w:val="center"/>
           </w:tcPr>
           <w:p>
@@ -20348,7 +20372,7 @@
         </w:tc>
         <w:tc>
           <w:tcPr>
-            <w:tcW w:w="1550" w:type="dxa"/>
+            <w:tcW w:w="1610" w:type="dxa"/>
             <w:vAlign w:val="center"/>
           </w:tcPr>
           <w:p>
@@ -20401,7 +20425,7 @@
         </w:trPr>
         <w:tc>
           <w:tcPr>
-            <w:tcW w:w="1170" w:type="dxa"/>
+            <w:tcW w:w="1120" w:type="dxa"/>
             <w:vAlign w:val="center"/>
           </w:tcPr>
           <w:p>
@@ -20425,25 +20449,25 @@
         </w:tc>
         <w:tc>
           <w:tcPr>
-            <w:tcW w:w="1186" w:type="dxa"/>
-            <w:vAlign w:val="center"/>
-          </w:tcPr>
-          <w:p>
-            <w:pPr>
-              <w:jc w:val="center"/>
-              <w:rPr>
-                <w:bCs/>
-                <w:sz w:val="24"/>
-                <w:szCs w:val="24"/>
-              </w:rPr>
-            </w:pPr>
-            <w:r>
-              <w:rPr>
-                <w:bCs/>
-                <w:sz w:val="24"/>
-                <w:szCs w:val="24"/>
-              </w:rPr>
-              <w:t>TBD</w:t>
+            <w:tcW w:w="1178" w:type="dxa"/>
+            <w:vAlign w:val="center"/>
+          </w:tcPr>
+          <w:p>
+            <w:pPr>
+              <w:jc w:val="center"/>
+              <w:rPr>
+                <w:bCs/>
+                <w:sz w:val="24"/>
+                <w:szCs w:val="24"/>
+              </w:rPr>
+            </w:pPr>
+            <w:r>
+              <w:rPr>
+                <w:bCs/>
+                <w:sz w:val="24"/>
+                <w:szCs w:val="24"/>
+              </w:rPr>
+              <w:t>10/14/25</w:t>
             </w:r>
           </w:p>
         </w:tc>
@@ -20505,7 +20529,7 @@
         </w:tc>
         <w:tc>
           <w:tcPr>
-            <w:tcW w:w="1202" w:type="dxa"/>
+            <w:tcW w:w="1200" w:type="dxa"/>
             <w:vAlign w:val="center"/>
           </w:tcPr>
           <w:p>
@@ -20547,7 +20571,7 @@
                 <w:sz w:val="24"/>
                 <w:szCs w:val="24"/>
               </w:rPr>
-              <w:t>3f36a14</w:t>
+              <w:t>e8880e3</w:t>
             </w:r>
             <w:r>
               <w:rPr>
@@ -20585,7 +20609,7 @@
         </w:tc>
         <w:tc>
           <w:tcPr>
-            <w:tcW w:w="1550" w:type="dxa"/>
+            <w:tcW w:w="1610" w:type="dxa"/>
             <w:vAlign w:val="center"/>
           </w:tcPr>
           <w:p>
@@ -20638,7 +20662,7 @@
         </w:trPr>
         <w:tc>
           <w:tcPr>
-            <w:tcW w:w="1170" w:type="dxa"/>
+            <w:tcW w:w="1120" w:type="dxa"/>
             <w:vAlign w:val="center"/>
           </w:tcPr>
           <w:p>
@@ -20662,25 +20686,25 @@
         </w:tc>
         <w:tc>
           <w:tcPr>
-            <w:tcW w:w="1186" w:type="dxa"/>
-            <w:vAlign w:val="center"/>
-          </w:tcPr>
-          <w:p>
-            <w:pPr>
-              <w:jc w:val="center"/>
-              <w:rPr>
-                <w:bCs/>
-                <w:sz w:val="24"/>
-                <w:szCs w:val="24"/>
-              </w:rPr>
-            </w:pPr>
-            <w:r>
-              <w:rPr>
-                <w:bCs/>
-                <w:sz w:val="24"/>
-                <w:szCs w:val="24"/>
-              </w:rPr>
-              <w:t>TBD</w:t>
+            <w:tcW w:w="1178" w:type="dxa"/>
+            <w:vAlign w:val="center"/>
+          </w:tcPr>
+          <w:p>
+            <w:pPr>
+              <w:jc w:val="center"/>
+              <w:rPr>
+                <w:bCs/>
+                <w:sz w:val="24"/>
+                <w:szCs w:val="24"/>
+              </w:rPr>
+            </w:pPr>
+            <w:r>
+              <w:rPr>
+                <w:bCs/>
+                <w:sz w:val="24"/>
+                <w:szCs w:val="24"/>
+              </w:rPr>
+              <w:t>12/05/25</w:t>
             </w:r>
           </w:p>
         </w:tc>
@@ -20728,7 +20752,7 @@
                 <w:sz w:val="24"/>
                 <w:szCs w:val="24"/>
               </w:rPr>
-              <w:t>3f36a14</w:t>
+              <w:t>e8880e3</w:t>
             </w:r>
             <w:r>
               <w:rPr>
@@ -20742,7 +20766,7 @@
         </w:tc>
         <w:tc>
           <w:tcPr>
-            <w:tcW w:w="1202" w:type="dxa"/>
+            <w:tcW w:w="1200" w:type="dxa"/>
             <w:vAlign w:val="center"/>
           </w:tcPr>
           <w:p>
@@ -20806,7 +20830,7 @@
         </w:tc>
         <w:tc>
           <w:tcPr>
-            <w:tcW w:w="1550" w:type="dxa"/>
+            <w:tcW w:w="1610" w:type="dxa"/>
             <w:vAlign w:val="center"/>
           </w:tcPr>
           <w:p>
@@ -21199,7 +21223,7 @@
                 <w:sz w:val="24"/>
                 <w:szCs w:val="24"/>
               </w:rPr>
-              <w:t>3f36a14</w:t>
+              <w:t>e8880e3</w:t>
             </w:r>
           </w:p>
         </w:tc>
@@ -21252,7 +21276,7 @@
                 <w:sz w:val="24"/>
                 <w:szCs w:val="24"/>
               </w:rPr>
-              <w:t>3f36a14..</w:t>
+              <w:t>e8880e3..</w:t>
             </w:r>
             <w:proofErr w:type="gramEnd"/>
           </w:p>
@@ -60581,6 +60605,119 @@
     </w:lvl>
   </w:abstractNum>
   <w:abstractNum w:abstractNumId="35" w15:restartNumberingAfterBreak="0">
+    <w:nsid w:val="30753051"/>
+    <w:multiLevelType w:val="hybridMultilevel"/>
+    <w:tmpl w:val="87FA22AA"/>
+    <w:lvl w:ilvl="0" w:tplc="04090001">
+      <w:start w:val="1"/>
+      <w:numFmt w:val="bullet"/>
+      <w:lvlText w:val=""/>
+      <w:lvlJc w:val="left"/>
+      <w:pPr>
+        <w:ind w:left="720" w:hanging="360"/>
+      </w:pPr>
+      <w:rPr>
+        <w:rFonts w:ascii="Symbol" w:hAnsi="Symbol" w:hint="default"/>
+      </w:rPr>
+    </w:lvl>
+    <w:lvl w:ilvl="1" w:tplc="04090003" w:tentative="1">
+      <w:start w:val="1"/>
+      <w:numFmt w:val="bullet"/>
+      <w:lvlText w:val="o"/>
+      <w:lvlJc w:val="left"/>
+      <w:pPr>
+        <w:ind w:left="1440" w:hanging="360"/>
+      </w:pPr>
+      <w:rPr>
+        <w:rFonts w:ascii="Courier New" w:hAnsi="Courier New" w:cs="Courier New" w:hint="default"/>
+      </w:rPr>
+    </w:lvl>
+    <w:lvl w:ilvl="2" w:tplc="04090005" w:tentative="1">
+      <w:start w:val="1"/>
+      <w:numFmt w:val="bullet"/>
+      <w:lvlText w:val=""/>
+      <w:lvlJc w:val="left"/>
+      <w:pPr>
+        <w:ind w:left="2160" w:hanging="360"/>
+      </w:pPr>
+      <w:rPr>
+        <w:rFonts w:ascii="Wingdings" w:hAnsi="Wingdings" w:hint="default"/>
+      </w:rPr>
+    </w:lvl>
+    <w:lvl w:ilvl="3" w:tplc="04090001" w:tentative="1">
+      <w:start w:val="1"/>
+      <w:numFmt w:val="bullet"/>
+      <w:lvlText w:val=""/>
+      <w:lvlJc w:val="left"/>
+      <w:pPr>
+        <w:ind w:left="2880" w:hanging="360"/>
+      </w:pPr>
+      <w:rPr>
+        <w:rFonts w:ascii="Symbol" w:hAnsi="Symbol" w:hint="default"/>
+      </w:rPr>
+    </w:lvl>
+    <w:lvl w:ilvl="4" w:tplc="04090003" w:tentative="1">
+      <w:start w:val="1"/>
+      <w:numFmt w:val="bullet"/>
+      <w:lvlText w:val="o"/>
+      <w:lvlJc w:val="left"/>
+      <w:pPr>
+        <w:ind w:left="3600" w:hanging="360"/>
+      </w:pPr>
+      <w:rPr>
+        <w:rFonts w:ascii="Courier New" w:hAnsi="Courier New" w:cs="Courier New" w:hint="default"/>
+      </w:rPr>
+    </w:lvl>
+    <w:lvl w:ilvl="5" w:tplc="04090005" w:tentative="1">
+      <w:start w:val="1"/>
+      <w:numFmt w:val="bullet"/>
+      <w:lvlText w:val=""/>
+      <w:lvlJc w:val="left"/>
+      <w:pPr>
+        <w:ind w:left="4320" w:hanging="360"/>
+      </w:pPr>
+      <w:rPr>
+        <w:rFonts w:ascii="Wingdings" w:hAnsi="Wingdings" w:hint="default"/>
+      </w:rPr>
+    </w:lvl>
+    <w:lvl w:ilvl="6" w:tplc="04090001" w:tentative="1">
+      <w:start w:val="1"/>
+      <w:numFmt w:val="bullet"/>
+      <w:lvlText w:val=""/>
+      <w:lvlJc w:val="left"/>
+      <w:pPr>
+        <w:ind w:left="5040" w:hanging="360"/>
+      </w:pPr>
+      <w:rPr>
+        <w:rFonts w:ascii="Symbol" w:hAnsi="Symbol" w:hint="default"/>
+      </w:rPr>
+    </w:lvl>
+    <w:lvl w:ilvl="7" w:tplc="04090003" w:tentative="1">
+      <w:start w:val="1"/>
+      <w:numFmt w:val="bullet"/>
+      <w:lvlText w:val="o"/>
+      <w:lvlJc w:val="left"/>
+      <w:pPr>
+        <w:ind w:left="5760" w:hanging="360"/>
+      </w:pPr>
+      <w:rPr>
+        <w:rFonts w:ascii="Courier New" w:hAnsi="Courier New" w:cs="Courier New" w:hint="default"/>
+      </w:rPr>
+    </w:lvl>
+    <w:lvl w:ilvl="8" w:tplc="04090005" w:tentative="1">
+      <w:start w:val="1"/>
+      <w:numFmt w:val="bullet"/>
+      <w:lvlText w:val=""/>
+      <w:lvlJc w:val="left"/>
+      <w:pPr>
+        <w:ind w:left="6480" w:hanging="360"/>
+      </w:pPr>
+      <w:rPr>
+        <w:rFonts w:ascii="Wingdings" w:hAnsi="Wingdings" w:hint="default"/>
+      </w:rPr>
+    </w:lvl>
+  </w:abstractNum>
+  <w:abstractNum w:abstractNumId="36" w15:restartNumberingAfterBreak="0">
     <w:nsid w:val="32040D44"/>
     <w:multiLevelType w:val="hybridMultilevel"/>
     <w:tmpl w:val="2F24CB0C"/>
@@ -60693,7 +60830,7 @@
       </w:rPr>
     </w:lvl>
   </w:abstractNum>
-  <w:abstractNum w:abstractNumId="36" w15:restartNumberingAfterBreak="0">
+  <w:abstractNum w:abstractNumId="37" w15:restartNumberingAfterBreak="0">
     <w:nsid w:val="32911983"/>
     <w:multiLevelType w:val="hybridMultilevel"/>
     <w:tmpl w:val="E92CEF66"/>
@@ -60806,7 +60943,7 @@
       </w:rPr>
     </w:lvl>
   </w:abstractNum>
-  <w:abstractNum w:abstractNumId="37" w15:restartNumberingAfterBreak="0">
+  <w:abstractNum w:abstractNumId="38" w15:restartNumberingAfterBreak="0">
     <w:nsid w:val="333C3977"/>
     <w:multiLevelType w:val="hybridMultilevel"/>
     <w:tmpl w:val="B576209C"/>
@@ -60892,7 +61029,7 @@
       </w:pPr>
     </w:lvl>
   </w:abstractNum>
-  <w:abstractNum w:abstractNumId="38" w15:restartNumberingAfterBreak="0">
+  <w:abstractNum w:abstractNumId="39" w15:restartNumberingAfterBreak="0">
     <w:nsid w:val="33993F51"/>
     <w:multiLevelType w:val="hybridMultilevel"/>
     <w:tmpl w:val="9B86CB4C"/>
@@ -60978,7 +61115,7 @@
       </w:pPr>
     </w:lvl>
   </w:abstractNum>
-  <w:abstractNum w:abstractNumId="39" w15:restartNumberingAfterBreak="0">
+  <w:abstractNum w:abstractNumId="40" w15:restartNumberingAfterBreak="0">
     <w:nsid w:val="34560C8A"/>
     <w:multiLevelType w:val="hybridMultilevel"/>
     <w:tmpl w:val="DF2C5EB2"/>
@@ -61064,7 +61201,7 @@
       </w:pPr>
     </w:lvl>
   </w:abstractNum>
-  <w:abstractNum w:abstractNumId="40" w15:restartNumberingAfterBreak="0">
+  <w:abstractNum w:abstractNumId="41" w15:restartNumberingAfterBreak="0">
     <w:nsid w:val="35BE661C"/>
     <w:multiLevelType w:val="hybridMultilevel"/>
     <w:tmpl w:val="FDCAEFE4"/>
@@ -61177,7 +61314,7 @@
       </w:rPr>
     </w:lvl>
   </w:abstractNum>
-  <w:abstractNum w:abstractNumId="41" w15:restartNumberingAfterBreak="0">
+  <w:abstractNum w:abstractNumId="42" w15:restartNumberingAfterBreak="0">
     <w:nsid w:val="360055EB"/>
     <w:multiLevelType w:val="hybridMultilevel"/>
     <w:tmpl w:val="C32E4C5C"/>
@@ -61263,7 +61400,7 @@
       </w:pPr>
     </w:lvl>
   </w:abstractNum>
-  <w:abstractNum w:abstractNumId="42" w15:restartNumberingAfterBreak="0">
+  <w:abstractNum w:abstractNumId="43" w15:restartNumberingAfterBreak="0">
     <w:nsid w:val="397A34AA"/>
     <w:multiLevelType w:val="hybridMultilevel"/>
     <w:tmpl w:val="05B690E6"/>
@@ -61349,7 +61486,7 @@
       </w:pPr>
     </w:lvl>
   </w:abstractNum>
-  <w:abstractNum w:abstractNumId="43" w15:restartNumberingAfterBreak="0">
+  <w:abstractNum w:abstractNumId="44" w15:restartNumberingAfterBreak="0">
     <w:nsid w:val="3A4349A2"/>
     <w:multiLevelType w:val="hybridMultilevel"/>
     <w:tmpl w:val="0C4C33C4"/>
@@ -61435,7 +61572,7 @@
       </w:pPr>
     </w:lvl>
   </w:abstractNum>
-  <w:abstractNum w:abstractNumId="44" w15:restartNumberingAfterBreak="0">
+  <w:abstractNum w:abstractNumId="45" w15:restartNumberingAfterBreak="0">
     <w:nsid w:val="3A9A60DB"/>
     <w:multiLevelType w:val="hybridMultilevel"/>
     <w:tmpl w:val="4ECC7A88"/>
@@ -61548,7 +61685,7 @@
       </w:rPr>
     </w:lvl>
   </w:abstractNum>
-  <w:abstractNum w:abstractNumId="45" w15:restartNumberingAfterBreak="0">
+  <w:abstractNum w:abstractNumId="46" w15:restartNumberingAfterBreak="0">
     <w:nsid w:val="3CA42CC6"/>
     <w:multiLevelType w:val="hybridMultilevel"/>
     <w:tmpl w:val="82624B70"/>
@@ -61634,7 +61771,7 @@
       </w:pPr>
     </w:lvl>
   </w:abstractNum>
-  <w:abstractNum w:abstractNumId="46" w15:restartNumberingAfterBreak="0">
+  <w:abstractNum w:abstractNumId="47" w15:restartNumberingAfterBreak="0">
     <w:nsid w:val="3F74113C"/>
     <w:multiLevelType w:val="hybridMultilevel"/>
     <w:tmpl w:val="B1EAF486"/>
@@ -61720,7 +61857,7 @@
       </w:pPr>
     </w:lvl>
   </w:abstractNum>
-  <w:abstractNum w:abstractNumId="47" w15:restartNumberingAfterBreak="0">
+  <w:abstractNum w:abstractNumId="48" w15:restartNumberingAfterBreak="0">
     <w:nsid w:val="3F7C2730"/>
     <w:multiLevelType w:val="hybridMultilevel"/>
     <w:tmpl w:val="3B98B6C2"/>
@@ -61806,7 +61943,7 @@
       </w:pPr>
     </w:lvl>
   </w:abstractNum>
-  <w:abstractNum w:abstractNumId="48" w15:restartNumberingAfterBreak="0">
+  <w:abstractNum w:abstractNumId="49" w15:restartNumberingAfterBreak="0">
     <w:nsid w:val="3FBF4460"/>
     <w:multiLevelType w:val="hybridMultilevel"/>
     <w:tmpl w:val="CB2255CE"/>
@@ -61919,7 +62056,7 @@
       </w:rPr>
     </w:lvl>
   </w:abstractNum>
-  <w:abstractNum w:abstractNumId="49" w15:restartNumberingAfterBreak="0">
+  <w:abstractNum w:abstractNumId="50" w15:restartNumberingAfterBreak="0">
     <w:nsid w:val="40B40AB4"/>
     <w:multiLevelType w:val="hybridMultilevel"/>
     <w:tmpl w:val="BAC248AA"/>
@@ -62005,7 +62142,7 @@
       </w:pPr>
     </w:lvl>
   </w:abstractNum>
-  <w:abstractNum w:abstractNumId="50" w15:restartNumberingAfterBreak="0">
+  <w:abstractNum w:abstractNumId="51" w15:restartNumberingAfterBreak="0">
     <w:nsid w:val="42F578F5"/>
     <w:multiLevelType w:val="hybridMultilevel"/>
     <w:tmpl w:val="B28897C4"/>
@@ -62118,7 +62255,7 @@
       </w:rPr>
     </w:lvl>
   </w:abstractNum>
-  <w:abstractNum w:abstractNumId="51" w15:restartNumberingAfterBreak="0">
+  <w:abstractNum w:abstractNumId="52" w15:restartNumberingAfterBreak="0">
     <w:nsid w:val="44275621"/>
     <w:multiLevelType w:val="hybridMultilevel"/>
     <w:tmpl w:val="04A20F7E"/>
@@ -62204,7 +62341,7 @@
       </w:pPr>
     </w:lvl>
   </w:abstractNum>
-  <w:abstractNum w:abstractNumId="52" w15:restartNumberingAfterBreak="0">
+  <w:abstractNum w:abstractNumId="53" w15:restartNumberingAfterBreak="0">
     <w:nsid w:val="46597A8B"/>
     <w:multiLevelType w:val="hybridMultilevel"/>
     <w:tmpl w:val="E18C58CA"/>
@@ -62290,7 +62427,7 @@
       </w:pPr>
     </w:lvl>
   </w:abstractNum>
-  <w:abstractNum w:abstractNumId="53" w15:restartNumberingAfterBreak="0">
+  <w:abstractNum w:abstractNumId="54" w15:restartNumberingAfterBreak="0">
     <w:nsid w:val="48E84060"/>
     <w:multiLevelType w:val="hybridMultilevel"/>
     <w:tmpl w:val="AD2C271A"/>
@@ -62376,7 +62513,7 @@
       </w:pPr>
     </w:lvl>
   </w:abstractNum>
-  <w:abstractNum w:abstractNumId="54" w15:restartNumberingAfterBreak="0">
+  <w:abstractNum w:abstractNumId="55" w15:restartNumberingAfterBreak="0">
     <w:nsid w:val="4B4B4DEB"/>
     <w:multiLevelType w:val="hybridMultilevel"/>
     <w:tmpl w:val="DF2C5EB2"/>
@@ -62462,7 +62599,7 @@
       </w:pPr>
     </w:lvl>
   </w:abstractNum>
-  <w:abstractNum w:abstractNumId="55" w15:restartNumberingAfterBreak="0">
+  <w:abstractNum w:abstractNumId="56" w15:restartNumberingAfterBreak="0">
     <w:nsid w:val="4C56495B"/>
     <w:multiLevelType w:val="hybridMultilevel"/>
     <w:tmpl w:val="F8826062"/>
@@ -62548,7 +62685,7 @@
       </w:pPr>
     </w:lvl>
   </w:abstractNum>
-  <w:abstractNum w:abstractNumId="56" w15:restartNumberingAfterBreak="0">
+  <w:abstractNum w:abstractNumId="57" w15:restartNumberingAfterBreak="0">
     <w:nsid w:val="4C6C1450"/>
     <w:multiLevelType w:val="hybridMultilevel"/>
     <w:tmpl w:val="E5FA5546"/>
@@ -62661,7 +62798,7 @@
       </w:rPr>
     </w:lvl>
   </w:abstractNum>
-  <w:abstractNum w:abstractNumId="57" w15:restartNumberingAfterBreak="0">
+  <w:abstractNum w:abstractNumId="58" w15:restartNumberingAfterBreak="0">
     <w:nsid w:val="4E497986"/>
     <w:multiLevelType w:val="hybridMultilevel"/>
     <w:tmpl w:val="6ACEE0D2"/>
@@ -62747,7 +62884,7 @@
       </w:pPr>
     </w:lvl>
   </w:abstractNum>
-  <w:abstractNum w:abstractNumId="58" w15:restartNumberingAfterBreak="0">
+  <w:abstractNum w:abstractNumId="59" w15:restartNumberingAfterBreak="0">
     <w:nsid w:val="4F703CB3"/>
     <w:multiLevelType w:val="hybridMultilevel"/>
     <w:tmpl w:val="DF2C5EB2"/>
@@ -62833,7 +62970,7 @@
       </w:pPr>
     </w:lvl>
   </w:abstractNum>
-  <w:abstractNum w:abstractNumId="59" w15:restartNumberingAfterBreak="0">
+  <w:abstractNum w:abstractNumId="60" w15:restartNumberingAfterBreak="0">
     <w:nsid w:val="4FF35CF4"/>
     <w:multiLevelType w:val="hybridMultilevel"/>
     <w:tmpl w:val="8D660054"/>
@@ -62919,7 +63056,7 @@
       </w:pPr>
     </w:lvl>
   </w:abstractNum>
-  <w:abstractNum w:abstractNumId="60" w15:restartNumberingAfterBreak="0">
+  <w:abstractNum w:abstractNumId="61" w15:restartNumberingAfterBreak="0">
     <w:nsid w:val="5184716C"/>
     <w:multiLevelType w:val="hybridMultilevel"/>
     <w:tmpl w:val="19A2C6D8"/>
@@ -63005,7 +63142,7 @@
       </w:pPr>
     </w:lvl>
   </w:abstractNum>
-  <w:abstractNum w:abstractNumId="61" w15:restartNumberingAfterBreak="0">
+  <w:abstractNum w:abstractNumId="62" w15:restartNumberingAfterBreak="0">
     <w:nsid w:val="53EE191A"/>
     <w:multiLevelType w:val="hybridMultilevel"/>
     <w:tmpl w:val="F9C0BFAC"/>
@@ -63091,7 +63228,7 @@
       </w:pPr>
     </w:lvl>
   </w:abstractNum>
-  <w:abstractNum w:abstractNumId="62" w15:restartNumberingAfterBreak="0">
+  <w:abstractNum w:abstractNumId="63" w15:restartNumberingAfterBreak="0">
     <w:nsid w:val="547E34C4"/>
     <w:multiLevelType w:val="hybridMultilevel"/>
     <w:tmpl w:val="DE40C0BE"/>
@@ -63177,7 +63314,7 @@
       </w:pPr>
     </w:lvl>
   </w:abstractNum>
-  <w:abstractNum w:abstractNumId="63" w15:restartNumberingAfterBreak="0">
+  <w:abstractNum w:abstractNumId="64" w15:restartNumberingAfterBreak="0">
     <w:nsid w:val="56607AC3"/>
     <w:multiLevelType w:val="hybridMultilevel"/>
     <w:tmpl w:val="B576209C"/>
@@ -63263,7 +63400,7 @@
       </w:pPr>
     </w:lvl>
   </w:abstractNum>
-  <w:abstractNum w:abstractNumId="64" w15:restartNumberingAfterBreak="0">
+  <w:abstractNum w:abstractNumId="65" w15:restartNumberingAfterBreak="0">
     <w:nsid w:val="56EF48C2"/>
     <w:multiLevelType w:val="hybridMultilevel"/>
     <w:tmpl w:val="FC70DC56"/>
@@ -63349,7 +63486,7 @@
       </w:pPr>
     </w:lvl>
   </w:abstractNum>
-  <w:abstractNum w:abstractNumId="65" w15:restartNumberingAfterBreak="0">
+  <w:abstractNum w:abstractNumId="66" w15:restartNumberingAfterBreak="0">
     <w:nsid w:val="575B74B6"/>
     <w:multiLevelType w:val="hybridMultilevel"/>
     <w:tmpl w:val="67AA83A4"/>
@@ -63435,7 +63572,7 @@
       </w:pPr>
     </w:lvl>
   </w:abstractNum>
-  <w:abstractNum w:abstractNumId="66" w15:restartNumberingAfterBreak="0">
+  <w:abstractNum w:abstractNumId="67" w15:restartNumberingAfterBreak="0">
     <w:nsid w:val="589C10EC"/>
     <w:multiLevelType w:val="multilevel"/>
     <w:tmpl w:val="0A5A89DC"/>
@@ -63548,7 +63685,7 @@
       </w:rPr>
     </w:lvl>
   </w:abstractNum>
-  <w:abstractNum w:abstractNumId="67" w15:restartNumberingAfterBreak="0">
+  <w:abstractNum w:abstractNumId="68" w15:restartNumberingAfterBreak="0">
     <w:nsid w:val="5B813A90"/>
     <w:multiLevelType w:val="hybridMultilevel"/>
     <w:tmpl w:val="F9C0BFAC"/>
@@ -63634,7 +63771,7 @@
       </w:pPr>
     </w:lvl>
   </w:abstractNum>
-  <w:abstractNum w:abstractNumId="68" w15:restartNumberingAfterBreak="0">
+  <w:abstractNum w:abstractNumId="69" w15:restartNumberingAfterBreak="0">
     <w:nsid w:val="5C5C7FDF"/>
     <w:multiLevelType w:val="hybridMultilevel"/>
     <w:tmpl w:val="1F3221BC"/>
@@ -63720,7 +63857,7 @@
       </w:pPr>
     </w:lvl>
   </w:abstractNum>
-  <w:abstractNum w:abstractNumId="69" w15:restartNumberingAfterBreak="0">
+  <w:abstractNum w:abstractNumId="70" w15:restartNumberingAfterBreak="0">
     <w:nsid w:val="60E44D46"/>
     <w:multiLevelType w:val="hybridMultilevel"/>
     <w:tmpl w:val="F354915E"/>
@@ -63810,7 +63947,7 @@
       </w:pPr>
     </w:lvl>
   </w:abstractNum>
-  <w:abstractNum w:abstractNumId="70" w15:restartNumberingAfterBreak="0">
+  <w:abstractNum w:abstractNumId="71" w15:restartNumberingAfterBreak="0">
     <w:nsid w:val="60E570BF"/>
     <w:multiLevelType w:val="hybridMultilevel"/>
     <w:tmpl w:val="482C36C0"/>
@@ -63896,7 +64033,7 @@
       </w:pPr>
     </w:lvl>
   </w:abstractNum>
-  <w:abstractNum w:abstractNumId="71" w15:restartNumberingAfterBreak="0">
+  <w:abstractNum w:abstractNumId="72" w15:restartNumberingAfterBreak="0">
     <w:nsid w:val="611533AB"/>
     <w:multiLevelType w:val="hybridMultilevel"/>
     <w:tmpl w:val="91025FB6"/>
@@ -64009,7 +64146,7 @@
       </w:rPr>
     </w:lvl>
   </w:abstractNum>
-  <w:abstractNum w:abstractNumId="72" w15:restartNumberingAfterBreak="0">
+  <w:abstractNum w:abstractNumId="73" w15:restartNumberingAfterBreak="0">
     <w:nsid w:val="61931A9A"/>
     <w:multiLevelType w:val="hybridMultilevel"/>
     <w:tmpl w:val="97201A3A"/>
@@ -64095,7 +64232,7 @@
       </w:pPr>
     </w:lvl>
   </w:abstractNum>
-  <w:abstractNum w:abstractNumId="73" w15:restartNumberingAfterBreak="0">
+  <w:abstractNum w:abstractNumId="74" w15:restartNumberingAfterBreak="0">
     <w:nsid w:val="62EE1A97"/>
     <w:multiLevelType w:val="hybridMultilevel"/>
     <w:tmpl w:val="71F0A366"/>
@@ -64181,7 +64318,7 @@
       </w:pPr>
     </w:lvl>
   </w:abstractNum>
-  <w:abstractNum w:abstractNumId="74" w15:restartNumberingAfterBreak="0">
+  <w:abstractNum w:abstractNumId="75" w15:restartNumberingAfterBreak="0">
     <w:nsid w:val="63061CF6"/>
     <w:multiLevelType w:val="hybridMultilevel"/>
     <w:tmpl w:val="F000F2E8"/>
@@ -64267,7 +64404,7 @@
       </w:pPr>
     </w:lvl>
   </w:abstractNum>
-  <w:abstractNum w:abstractNumId="75" w15:restartNumberingAfterBreak="0">
+  <w:abstractNum w:abstractNumId="76" w15:restartNumberingAfterBreak="0">
     <w:nsid w:val="64597ADF"/>
     <w:multiLevelType w:val="hybridMultilevel"/>
     <w:tmpl w:val="2BDC0884"/>
@@ -64380,7 +64517,7 @@
       </w:rPr>
     </w:lvl>
   </w:abstractNum>
-  <w:abstractNum w:abstractNumId="76" w15:restartNumberingAfterBreak="0">
+  <w:abstractNum w:abstractNumId="77" w15:restartNumberingAfterBreak="0">
     <w:nsid w:val="651A5A7E"/>
     <w:multiLevelType w:val="hybridMultilevel"/>
     <w:tmpl w:val="C2167B40"/>
@@ -64493,7 +64630,7 @@
       </w:rPr>
     </w:lvl>
   </w:abstractNum>
-  <w:abstractNum w:abstractNumId="77" w15:restartNumberingAfterBreak="0">
+  <w:abstractNum w:abstractNumId="78" w15:restartNumberingAfterBreak="0">
     <w:nsid w:val="66DB2A79"/>
     <w:multiLevelType w:val="multilevel"/>
     <w:tmpl w:val="540E1AAA"/>
@@ -64642,7 +64779,7 @@
       </w:rPr>
     </w:lvl>
   </w:abstractNum>
-  <w:abstractNum w:abstractNumId="78" w15:restartNumberingAfterBreak="0">
+  <w:abstractNum w:abstractNumId="79" w15:restartNumberingAfterBreak="0">
     <w:nsid w:val="66E70A7E"/>
     <w:multiLevelType w:val="hybridMultilevel"/>
     <w:tmpl w:val="78A4868E"/>
@@ -64728,7 +64865,7 @@
       </w:pPr>
     </w:lvl>
   </w:abstractNum>
-  <w:abstractNum w:abstractNumId="79" w15:restartNumberingAfterBreak="0">
+  <w:abstractNum w:abstractNumId="80" w15:restartNumberingAfterBreak="0">
     <w:nsid w:val="679914F3"/>
     <w:multiLevelType w:val="hybridMultilevel"/>
     <w:tmpl w:val="7930BD86"/>
@@ -64814,7 +64951,7 @@
       </w:pPr>
     </w:lvl>
   </w:abstractNum>
-  <w:abstractNum w:abstractNumId="80" w15:restartNumberingAfterBreak="0">
+  <w:abstractNum w:abstractNumId="81" w15:restartNumberingAfterBreak="0">
     <w:nsid w:val="682B0334"/>
     <w:multiLevelType w:val="hybridMultilevel"/>
     <w:tmpl w:val="1EA044A4"/>
@@ -64927,7 +65064,7 @@
       </w:rPr>
     </w:lvl>
   </w:abstractNum>
-  <w:abstractNum w:abstractNumId="81" w15:restartNumberingAfterBreak="0">
+  <w:abstractNum w:abstractNumId="82" w15:restartNumberingAfterBreak="0">
     <w:nsid w:val="6AA45595"/>
     <w:multiLevelType w:val="hybridMultilevel"/>
     <w:tmpl w:val="D5608092"/>
@@ -65013,7 +65150,7 @@
       </w:pPr>
     </w:lvl>
   </w:abstractNum>
-  <w:abstractNum w:abstractNumId="82" w15:restartNumberingAfterBreak="0">
+  <w:abstractNum w:abstractNumId="83" w15:restartNumberingAfterBreak="0">
     <w:nsid w:val="6C3B5BC5"/>
     <w:multiLevelType w:val="hybridMultilevel"/>
     <w:tmpl w:val="2EC24598"/>
@@ -65126,7 +65263,7 @@
       </w:rPr>
     </w:lvl>
   </w:abstractNum>
-  <w:abstractNum w:abstractNumId="83" w15:restartNumberingAfterBreak="0">
+  <w:abstractNum w:abstractNumId="84" w15:restartNumberingAfterBreak="0">
     <w:nsid w:val="6C710968"/>
     <w:multiLevelType w:val="hybridMultilevel"/>
     <w:tmpl w:val="3BBCFAA8"/>
@@ -65239,7 +65376,7 @@
       </w:rPr>
     </w:lvl>
   </w:abstractNum>
-  <w:abstractNum w:abstractNumId="84" w15:restartNumberingAfterBreak="0">
+  <w:abstractNum w:abstractNumId="85" w15:restartNumberingAfterBreak="0">
     <w:nsid w:val="6E1D1F9A"/>
     <w:multiLevelType w:val="hybridMultilevel"/>
     <w:tmpl w:val="3C32DBA0"/>
@@ -65325,7 +65462,7 @@
       </w:pPr>
     </w:lvl>
   </w:abstractNum>
-  <w:abstractNum w:abstractNumId="85" w15:restartNumberingAfterBreak="0">
+  <w:abstractNum w:abstractNumId="86" w15:restartNumberingAfterBreak="0">
     <w:nsid w:val="6F6B380D"/>
     <w:multiLevelType w:val="hybridMultilevel"/>
     <w:tmpl w:val="68C4BD7C"/>
@@ -65411,7 +65548,7 @@
       </w:pPr>
     </w:lvl>
   </w:abstractNum>
-  <w:abstractNum w:abstractNumId="86" w15:restartNumberingAfterBreak="0">
+  <w:abstractNum w:abstractNumId="87" w15:restartNumberingAfterBreak="0">
     <w:nsid w:val="70401D9A"/>
     <w:multiLevelType w:val="hybridMultilevel"/>
     <w:tmpl w:val="8D6CE0C8"/>
@@ -65524,7 +65661,7 @@
       </w:rPr>
     </w:lvl>
   </w:abstractNum>
-  <w:abstractNum w:abstractNumId="87" w15:restartNumberingAfterBreak="0">
+  <w:abstractNum w:abstractNumId="88" w15:restartNumberingAfterBreak="0">
     <w:nsid w:val="71C909DD"/>
     <w:multiLevelType w:val="hybridMultilevel"/>
     <w:tmpl w:val="D0AAA93C"/>
@@ -65610,7 +65747,7 @@
       </w:pPr>
     </w:lvl>
   </w:abstractNum>
-  <w:abstractNum w:abstractNumId="88" w15:restartNumberingAfterBreak="0">
+  <w:abstractNum w:abstractNumId="89" w15:restartNumberingAfterBreak="0">
     <w:nsid w:val="753E1558"/>
     <w:multiLevelType w:val="hybridMultilevel"/>
     <w:tmpl w:val="0FBE5D0C"/>
@@ -65696,7 +65833,7 @@
       </w:pPr>
     </w:lvl>
   </w:abstractNum>
-  <w:abstractNum w:abstractNumId="89" w15:restartNumberingAfterBreak="0">
+  <w:abstractNum w:abstractNumId="90" w15:restartNumberingAfterBreak="0">
     <w:nsid w:val="76474A98"/>
     <w:multiLevelType w:val="hybridMultilevel"/>
     <w:tmpl w:val="DA42B8D4"/>
@@ -65809,7 +65946,7 @@
       </w:rPr>
     </w:lvl>
   </w:abstractNum>
-  <w:abstractNum w:abstractNumId="90" w15:restartNumberingAfterBreak="0">
+  <w:abstractNum w:abstractNumId="91" w15:restartNumberingAfterBreak="0">
     <w:nsid w:val="78BE6E3A"/>
     <w:multiLevelType w:val="hybridMultilevel"/>
     <w:tmpl w:val="F9C0BFAC"/>
@@ -65895,7 +66032,7 @@
       </w:pPr>
     </w:lvl>
   </w:abstractNum>
-  <w:abstractNum w:abstractNumId="91" w15:restartNumberingAfterBreak="0">
+  <w:abstractNum w:abstractNumId="92" w15:restartNumberingAfterBreak="0">
     <w:nsid w:val="7A8F0DF9"/>
     <w:multiLevelType w:val="hybridMultilevel"/>
     <w:tmpl w:val="840AD9F2"/>
@@ -65981,7 +66118,7 @@
       </w:pPr>
     </w:lvl>
   </w:abstractNum>
-  <w:abstractNum w:abstractNumId="92" w15:restartNumberingAfterBreak="0">
+  <w:abstractNum w:abstractNumId="93" w15:restartNumberingAfterBreak="0">
     <w:nsid w:val="7AA90065"/>
     <w:multiLevelType w:val="hybridMultilevel"/>
     <w:tmpl w:val="AE208A86"/>
@@ -66094,7 +66231,7 @@
       </w:rPr>
     </w:lvl>
   </w:abstractNum>
-  <w:abstractNum w:abstractNumId="93" w15:restartNumberingAfterBreak="0">
+  <w:abstractNum w:abstractNumId="94" w15:restartNumberingAfterBreak="0">
     <w:nsid w:val="7AB54520"/>
     <w:multiLevelType w:val="hybridMultilevel"/>
     <w:tmpl w:val="B828443C"/>
@@ -66180,7 +66317,7 @@
       </w:pPr>
     </w:lvl>
   </w:abstractNum>
-  <w:abstractNum w:abstractNumId="94" w15:restartNumberingAfterBreak="0">
+  <w:abstractNum w:abstractNumId="95" w15:restartNumberingAfterBreak="0">
     <w:nsid w:val="7B536929"/>
     <w:multiLevelType w:val="hybridMultilevel"/>
     <w:tmpl w:val="49CC8A48"/>
@@ -66266,7 +66403,7 @@
       </w:pPr>
     </w:lvl>
   </w:abstractNum>
-  <w:abstractNum w:abstractNumId="95" w15:restartNumberingAfterBreak="0">
+  <w:abstractNum w:abstractNumId="96" w15:restartNumberingAfterBreak="0">
     <w:nsid w:val="7CB80015"/>
     <w:multiLevelType w:val="hybridMultilevel"/>
     <w:tmpl w:val="8C120536"/>
@@ -66379,7 +66516,7 @@
       </w:rPr>
     </w:lvl>
   </w:abstractNum>
-  <w:abstractNum w:abstractNumId="96" w15:restartNumberingAfterBreak="0">
+  <w:abstractNum w:abstractNumId="97" w15:restartNumberingAfterBreak="0">
     <w:nsid w:val="7E374B74"/>
     <w:multiLevelType w:val="hybridMultilevel"/>
     <w:tmpl w:val="EE48EE80"/>
@@ -66465,7 +66602,7 @@
       </w:pPr>
     </w:lvl>
   </w:abstractNum>
-  <w:abstractNum w:abstractNumId="97" w15:restartNumberingAfterBreak="0">
+  <w:abstractNum w:abstractNumId="98" w15:restartNumberingAfterBreak="0">
     <w:nsid w:val="7E642574"/>
     <w:multiLevelType w:val="hybridMultilevel"/>
     <w:tmpl w:val="A1FE0756"/>
@@ -66551,7 +66688,7 @@
       </w:pPr>
     </w:lvl>
   </w:abstractNum>
-  <w:abstractNum w:abstractNumId="98" w15:restartNumberingAfterBreak="0">
+  <w:abstractNum w:abstractNumId="99" w15:restartNumberingAfterBreak="0">
     <w:nsid w:val="7F192A0C"/>
     <w:multiLevelType w:val="hybridMultilevel"/>
     <w:tmpl w:val="82624B70"/>
@@ -66637,7 +66774,7 @@
       </w:pPr>
     </w:lvl>
   </w:abstractNum>
-  <w:abstractNum w:abstractNumId="99" w15:restartNumberingAfterBreak="0">
+  <w:abstractNum w:abstractNumId="100" w15:restartNumberingAfterBreak="0">
     <w:nsid w:val="7FE41051"/>
     <w:multiLevelType w:val="hybridMultilevel"/>
     <w:tmpl w:val="5CD6D492"/>
@@ -66727,7 +66864,7 @@
     <w:abstractNumId w:val="7"/>
   </w:num>
   <w:num w:numId="2" w16cid:durableId="1484277841">
-    <w:abstractNumId w:val="93"/>
+    <w:abstractNumId w:val="94"/>
     <w:lvlOverride w:ilvl="0">
       <w:startOverride w:val="1"/>
     </w:lvlOverride>
@@ -66757,37 +66894,37 @@
     </w:lvlOverride>
   </w:num>
   <w:num w:numId="3" w16cid:durableId="628782494">
-    <w:abstractNumId w:val="86"/>
+    <w:abstractNumId w:val="87"/>
   </w:num>
   <w:num w:numId="4" w16cid:durableId="1732189288">
     <w:abstractNumId w:val="4"/>
   </w:num>
   <w:num w:numId="5" w16cid:durableId="1084447737">
-    <w:abstractNumId w:val="35"/>
+    <w:abstractNumId w:val="36"/>
   </w:num>
   <w:num w:numId="6" w16cid:durableId="1987784073">
     <w:abstractNumId w:val="20"/>
   </w:num>
   <w:num w:numId="7" w16cid:durableId="73287464">
-    <w:abstractNumId w:val="92"/>
+    <w:abstractNumId w:val="93"/>
   </w:num>
   <w:num w:numId="8" w16cid:durableId="1317802341">
-    <w:abstractNumId w:val="89"/>
+    <w:abstractNumId w:val="90"/>
   </w:num>
   <w:num w:numId="9" w16cid:durableId="1530679490">
-    <w:abstractNumId w:val="90"/>
+    <w:abstractNumId w:val="91"/>
   </w:num>
   <w:num w:numId="10" w16cid:durableId="1868643499">
     <w:abstractNumId w:val="28"/>
   </w:num>
   <w:num w:numId="11" w16cid:durableId="1216626353">
-    <w:abstractNumId w:val="56"/>
+    <w:abstractNumId w:val="57"/>
   </w:num>
   <w:num w:numId="12" w16cid:durableId="1156803303">
-    <w:abstractNumId w:val="75"/>
+    <w:abstractNumId w:val="76"/>
   </w:num>
   <w:num w:numId="13" w16cid:durableId="1303929327">
-    <w:abstractNumId w:val="83"/>
+    <w:abstractNumId w:val="84"/>
   </w:num>
   <w:num w:numId="14" w16cid:durableId="481579964">
     <w:abstractNumId w:val="8"/>
@@ -66796,19 +66933,19 @@
     <w:abstractNumId w:val="1"/>
   </w:num>
   <w:num w:numId="16" w16cid:durableId="1999116155">
-    <w:abstractNumId w:val="67"/>
+    <w:abstractNumId w:val="68"/>
   </w:num>
   <w:num w:numId="17" w16cid:durableId="913010961">
-    <w:abstractNumId w:val="82"/>
+    <w:abstractNumId w:val="83"/>
   </w:num>
   <w:num w:numId="18" w16cid:durableId="1020593782">
-    <w:abstractNumId w:val="61"/>
+    <w:abstractNumId w:val="62"/>
   </w:num>
   <w:num w:numId="19" w16cid:durableId="665673089">
-    <w:abstractNumId w:val="76"/>
+    <w:abstractNumId w:val="77"/>
   </w:num>
   <w:num w:numId="20" w16cid:durableId="2061055822">
-    <w:abstractNumId w:val="68"/>
+    <w:abstractNumId w:val="69"/>
   </w:num>
   <w:num w:numId="21" w16cid:durableId="1118455089">
     <w:abstractNumId w:val="29"/>
@@ -66817,7 +66954,7 @@
     <w:abstractNumId w:val="12"/>
   </w:num>
   <w:num w:numId="23" w16cid:durableId="682054037">
-    <w:abstractNumId w:val="77"/>
+    <w:abstractNumId w:val="78"/>
   </w:num>
   <w:num w:numId="24" w16cid:durableId="78262075">
     <w:abstractNumId w:val="22"/>
@@ -66826,55 +66963,55 @@
     <w:abstractNumId w:val="19"/>
   </w:num>
   <w:num w:numId="26" w16cid:durableId="1652900345">
-    <w:abstractNumId w:val="36"/>
+    <w:abstractNumId w:val="37"/>
   </w:num>
   <w:num w:numId="27" w16cid:durableId="1368489018">
     <w:abstractNumId w:val="9"/>
   </w:num>
   <w:num w:numId="28" w16cid:durableId="25955443">
-    <w:abstractNumId w:val="44"/>
+    <w:abstractNumId w:val="45"/>
   </w:num>
   <w:num w:numId="29" w16cid:durableId="1648320119">
-    <w:abstractNumId w:val="40"/>
+    <w:abstractNumId w:val="41"/>
   </w:num>
   <w:num w:numId="30" w16cid:durableId="1074084232">
-    <w:abstractNumId w:val="80"/>
+    <w:abstractNumId w:val="81"/>
   </w:num>
   <w:num w:numId="31" w16cid:durableId="1790970268">
-    <w:abstractNumId w:val="69"/>
+    <w:abstractNumId w:val="70"/>
   </w:num>
   <w:num w:numId="32" w16cid:durableId="1427848621">
-    <w:abstractNumId w:val="71"/>
+    <w:abstractNumId w:val="72"/>
   </w:num>
   <w:num w:numId="33" w16cid:durableId="184680732">
     <w:abstractNumId w:val="23"/>
   </w:num>
   <w:num w:numId="34" w16cid:durableId="1300306301">
-    <w:abstractNumId w:val="58"/>
+    <w:abstractNumId w:val="59"/>
   </w:num>
   <w:num w:numId="35" w16cid:durableId="775634486">
-    <w:abstractNumId w:val="39"/>
+    <w:abstractNumId w:val="40"/>
   </w:num>
   <w:num w:numId="36" w16cid:durableId="401560937">
     <w:abstractNumId w:val="16"/>
   </w:num>
   <w:num w:numId="37" w16cid:durableId="2056469833">
-    <w:abstractNumId w:val="54"/>
+    <w:abstractNumId w:val="55"/>
   </w:num>
   <w:num w:numId="38" w16cid:durableId="781648686">
-    <w:abstractNumId w:val="45"/>
+    <w:abstractNumId w:val="46"/>
   </w:num>
   <w:num w:numId="39" w16cid:durableId="1008873566">
-    <w:abstractNumId w:val="98"/>
+    <w:abstractNumId w:val="99"/>
   </w:num>
   <w:num w:numId="40" w16cid:durableId="2134472207">
-    <w:abstractNumId w:val="74"/>
+    <w:abstractNumId w:val="75"/>
   </w:num>
   <w:num w:numId="41" w16cid:durableId="692808150">
-    <w:abstractNumId w:val="88"/>
+    <w:abstractNumId w:val="89"/>
   </w:num>
   <w:num w:numId="42" w16cid:durableId="21713729">
-    <w:abstractNumId w:val="38"/>
+    <w:abstractNumId w:val="39"/>
   </w:num>
   <w:num w:numId="43" w16cid:durableId="1520579347">
     <w:abstractNumId w:val="34"/>
@@ -66889,52 +67026,52 @@
     <w:abstractNumId w:val="30"/>
   </w:num>
   <w:num w:numId="47" w16cid:durableId="350575593">
-    <w:abstractNumId w:val="53"/>
+    <w:abstractNumId w:val="54"/>
   </w:num>
   <w:num w:numId="48" w16cid:durableId="831989196">
-    <w:abstractNumId w:val="46"/>
+    <w:abstractNumId w:val="47"/>
   </w:num>
   <w:num w:numId="49" w16cid:durableId="614755151">
     <w:abstractNumId w:val="11"/>
   </w:num>
   <w:num w:numId="50" w16cid:durableId="1780441906">
-    <w:abstractNumId w:val="60"/>
+    <w:abstractNumId w:val="61"/>
   </w:num>
   <w:num w:numId="51" w16cid:durableId="325282467">
-    <w:abstractNumId w:val="47"/>
+    <w:abstractNumId w:val="48"/>
   </w:num>
   <w:num w:numId="52" w16cid:durableId="450054447">
-    <w:abstractNumId w:val="64"/>
+    <w:abstractNumId w:val="65"/>
   </w:num>
   <w:num w:numId="53" w16cid:durableId="851340135">
     <w:abstractNumId w:val="10"/>
   </w:num>
   <w:num w:numId="54" w16cid:durableId="206455827">
-    <w:abstractNumId w:val="49"/>
+    <w:abstractNumId w:val="50"/>
   </w:num>
   <w:num w:numId="55" w16cid:durableId="391774870">
-    <w:abstractNumId w:val="62"/>
+    <w:abstractNumId w:val="63"/>
   </w:num>
   <w:num w:numId="56" w16cid:durableId="1311791868">
-    <w:abstractNumId w:val="51"/>
+    <w:abstractNumId w:val="52"/>
   </w:num>
   <w:num w:numId="57" w16cid:durableId="1705212821">
-    <w:abstractNumId w:val="52"/>
+    <w:abstractNumId w:val="53"/>
   </w:num>
   <w:num w:numId="58" w16cid:durableId="713892958">
     <w:abstractNumId w:val="2"/>
   </w:num>
   <w:num w:numId="59" w16cid:durableId="103572406">
-    <w:abstractNumId w:val="94"/>
+    <w:abstractNumId w:val="95"/>
   </w:num>
   <w:num w:numId="60" w16cid:durableId="1693219335">
-    <w:abstractNumId w:val="43"/>
+    <w:abstractNumId w:val="44"/>
   </w:num>
   <w:num w:numId="61" w16cid:durableId="1177691559">
     <w:abstractNumId w:val="33"/>
   </w:num>
   <w:num w:numId="62" w16cid:durableId="1446727710">
-    <w:abstractNumId w:val="78"/>
+    <w:abstractNumId w:val="79"/>
   </w:num>
   <w:num w:numId="63" w16cid:durableId="931746194">
     <w:abstractNumId w:val="18"/>
@@ -66943,13 +67080,13 @@
     <w:abstractNumId w:val="6"/>
   </w:num>
   <w:num w:numId="65" w16cid:durableId="2138257233">
-    <w:abstractNumId w:val="72"/>
+    <w:abstractNumId w:val="73"/>
   </w:num>
   <w:num w:numId="66" w16cid:durableId="439498776">
-    <w:abstractNumId w:val="41"/>
+    <w:abstractNumId w:val="42"/>
   </w:num>
   <w:num w:numId="67" w16cid:durableId="2134667670">
-    <w:abstractNumId w:val="63"/>
+    <w:abstractNumId w:val="64"/>
   </w:num>
   <w:num w:numId="68" w16cid:durableId="264313447">
     <w:abstractNumId w:val="24"/>
@@ -66961,22 +67098,22 @@
     <w:abstractNumId w:val="25"/>
   </w:num>
   <w:num w:numId="71" w16cid:durableId="1973513814">
-    <w:abstractNumId w:val="55"/>
+    <w:abstractNumId w:val="56"/>
   </w:num>
   <w:num w:numId="72" w16cid:durableId="393699540">
     <w:abstractNumId w:val="3"/>
   </w:num>
   <w:num w:numId="73" w16cid:durableId="352268174">
-    <w:abstractNumId w:val="87"/>
+    <w:abstractNumId w:val="88"/>
   </w:num>
   <w:num w:numId="74" w16cid:durableId="145710214">
-    <w:abstractNumId w:val="97"/>
+    <w:abstractNumId w:val="98"/>
   </w:num>
   <w:num w:numId="75" w16cid:durableId="1405224102">
-    <w:abstractNumId w:val="79"/>
+    <w:abstractNumId w:val="80"/>
   </w:num>
   <w:num w:numId="76" w16cid:durableId="1502159773">
-    <w:abstractNumId w:val="84"/>
+    <w:abstractNumId w:val="85"/>
   </w:num>
   <w:num w:numId="77" w16cid:durableId="1859849780">
     <w:abstractNumId w:val="5"/>
@@ -66985,61 +67122,61 @@
     <w:abstractNumId w:val="13"/>
   </w:num>
   <w:num w:numId="79" w16cid:durableId="740255186">
-    <w:abstractNumId w:val="81"/>
+    <w:abstractNumId w:val="82"/>
   </w:num>
   <w:num w:numId="80" w16cid:durableId="1834300378">
-    <w:abstractNumId w:val="96"/>
+    <w:abstractNumId w:val="97"/>
   </w:num>
   <w:num w:numId="81" w16cid:durableId="153767052">
     <w:abstractNumId w:val="17"/>
   </w:num>
   <w:num w:numId="82" w16cid:durableId="1445270388">
-    <w:abstractNumId w:val="73"/>
+    <w:abstractNumId w:val="74"/>
   </w:num>
   <w:num w:numId="83" w16cid:durableId="927889955">
-    <w:abstractNumId w:val="65"/>
+    <w:abstractNumId w:val="66"/>
   </w:num>
   <w:num w:numId="84" w16cid:durableId="470904611">
-    <w:abstractNumId w:val="99"/>
+    <w:abstractNumId w:val="100"/>
   </w:num>
   <w:num w:numId="85" w16cid:durableId="767046753">
-    <w:abstractNumId w:val="91"/>
+    <w:abstractNumId w:val="92"/>
   </w:num>
   <w:num w:numId="86" w16cid:durableId="827596114">
     <w:abstractNumId w:val="14"/>
   </w:num>
   <w:num w:numId="87" w16cid:durableId="35663068">
-    <w:abstractNumId w:val="85"/>
+    <w:abstractNumId w:val="86"/>
   </w:num>
   <w:num w:numId="88" w16cid:durableId="2120755092">
     <w:abstractNumId w:val="15"/>
   </w:num>
   <w:num w:numId="89" w16cid:durableId="433134088">
-    <w:abstractNumId w:val="70"/>
+    <w:abstractNumId w:val="71"/>
   </w:num>
   <w:num w:numId="90" w16cid:durableId="1379162432">
-    <w:abstractNumId w:val="37"/>
+    <w:abstractNumId w:val="38"/>
   </w:num>
   <w:num w:numId="91" w16cid:durableId="448207474">
-    <w:abstractNumId w:val="59"/>
+    <w:abstractNumId w:val="60"/>
   </w:num>
   <w:num w:numId="92" w16cid:durableId="1340739247">
-    <w:abstractNumId w:val="57"/>
+    <w:abstractNumId w:val="58"/>
   </w:num>
   <w:num w:numId="93" w16cid:durableId="477193367">
-    <w:abstractNumId w:val="48"/>
+    <w:abstractNumId w:val="49"/>
   </w:num>
   <w:num w:numId="94" w16cid:durableId="1428424912">
-    <w:abstractNumId w:val="42"/>
+    <w:abstractNumId w:val="43"/>
   </w:num>
   <w:num w:numId="95" w16cid:durableId="1343629022">
-    <w:abstractNumId w:val="50"/>
+    <w:abstractNumId w:val="51"/>
   </w:num>
   <w:num w:numId="96" w16cid:durableId="392892968">
     <w:abstractNumId w:val="21"/>
   </w:num>
   <w:num w:numId="97" w16cid:durableId="72506146">
-    <w:abstractNumId w:val="95"/>
+    <w:abstractNumId w:val="96"/>
   </w:num>
   <w:num w:numId="98" w16cid:durableId="1971782596">
     <w:abstractNumId w:val="31"/>
@@ -67048,7 +67185,10 @@
     <w:abstractNumId w:val="0"/>
   </w:num>
   <w:num w:numId="100" w16cid:durableId="1792170183">
-    <w:abstractNumId w:val="66"/>
+    <w:abstractNumId w:val="67"/>
+  </w:num>
+  <w:num w:numId="101" w16cid:durableId="1079981584">
+    <w:abstractNumId w:val="35"/>
   </w:num>
   <w:numIdMacAtCleanup w:val="100"/>
 </w:numbering>
@@ -67475,7 +67615,6 @@
   <w:style w:type="character" w:default="1" w:styleId="DefaultParagraphFont">
     <w:name w:val="Default Paragraph Font"/>
     <w:uiPriority w:val="1"/>
-    <w:semiHidden/>
     <w:unhideWhenUsed/>
   </w:style>
   <w:style w:type="table" w:default="1" w:styleId="TableNormal">

</xml_diff>